<commit_message>
update resume and make or miss
</commit_message>
<xml_diff>
--- a/assets/BrianFord.docx
+++ b/assets/BrianFord.docx
@@ -305,24 +305,56 @@
           <w:sz w:val="20"/>
           <w:szCs w:val="20"/>
         </w:rPr>
-        <w:t>HTML, CSS, JavaScript (vanilla and jQuery), Node.js, Express, MongoDB/Mongoose, React/</w:t>
-      </w:r>
-    </w:p>
-    <w:p>
-      <w:pPr>
-        <w:rPr>
-          <w:rFonts w:ascii="Arial" w:eastAsia="Times New Roman" w:hAnsi="Arial" w:cs="Arial"/>
-          <w:sz w:val="20"/>
-          <w:szCs w:val="20"/>
-        </w:rPr>
-      </w:pPr>
-      <w:r>
-        <w:rPr>
-          <w:rFonts w:ascii="Arial" w:eastAsia="Times New Roman" w:hAnsi="Arial" w:cs="Arial"/>
-          <w:sz w:val="20"/>
-          <w:szCs w:val="20"/>
-        </w:rPr>
-        <w:t xml:space="preserve">Redux, SQL, MySQL, </w:t>
+        <w:t>HTML, CSS, JavaScript (</w:t>
+      </w:r>
+      <w:r>
+        <w:rPr>
+          <w:rFonts w:ascii="Arial" w:eastAsia="Times New Roman" w:hAnsi="Arial" w:cs="Arial"/>
+          <w:sz w:val="20"/>
+          <w:szCs w:val="20"/>
+        </w:rPr>
+        <w:t>V</w:t>
+      </w:r>
+      <w:r>
+        <w:rPr>
+          <w:rFonts w:ascii="Arial" w:eastAsia="Times New Roman" w:hAnsi="Arial" w:cs="Arial"/>
+          <w:sz w:val="20"/>
+          <w:szCs w:val="20"/>
+        </w:rPr>
+        <w:t>anilla and jQuery), Node.js, Express, MongoDB/Mongoose, React/</w:t>
+      </w:r>
+    </w:p>
+    <w:p>
+      <w:pPr>
+        <w:rPr>
+          <w:rFonts w:ascii="Arial" w:eastAsia="Times New Roman" w:hAnsi="Arial" w:cs="Arial"/>
+          <w:sz w:val="20"/>
+          <w:szCs w:val="20"/>
+        </w:rPr>
+      </w:pPr>
+      <w:r>
+        <w:rPr>
+          <w:rFonts w:ascii="Arial" w:eastAsia="Times New Roman" w:hAnsi="Arial" w:cs="Arial"/>
+          <w:sz w:val="20"/>
+          <w:szCs w:val="20"/>
+        </w:rPr>
+        <w:t>Redux, SQL, MySQL,</w:t>
+      </w:r>
+      <w:r>
+        <w:rPr>
+          <w:rFonts w:ascii="Arial" w:eastAsia="Times New Roman" w:hAnsi="Arial" w:cs="Arial"/>
+          <w:sz w:val="20"/>
+          <w:szCs w:val="20"/>
+        </w:rPr>
+        <w:t xml:space="preserve"> NoSQL,</w:t>
+      </w:r>
+      <w:r>
+        <w:rPr>
+          <w:rFonts w:ascii="Arial" w:eastAsia="Times New Roman" w:hAnsi="Arial" w:cs="Arial"/>
+          <w:sz w:val="20"/>
+          <w:szCs w:val="20"/>
+        </w:rPr>
+        <w:t xml:space="preserve"> </w:t>
       </w:r>
       <w:proofErr w:type="spellStart"/>
       <w:r>
@@ -357,26 +389,132 @@
           <w:sz w:val="20"/>
           <w:szCs w:val="20"/>
         </w:rPr>
-        <w:t>paired programming, remote work and collaboration, Trello, Postman, Microsoft, Progressive Web Apps.</w:t>
-      </w:r>
+        <w:t>paired programming, remote work and collaboration, Trello,</w:t>
+      </w:r>
+      <w:r>
+        <w:rPr>
+          <w:rFonts w:ascii="Arial" w:eastAsia="Times New Roman" w:hAnsi="Arial" w:cs="Arial"/>
+          <w:sz w:val="20"/>
+          <w:szCs w:val="20"/>
+        </w:rPr>
+        <w:t xml:space="preserve"> D3,</w:t>
+      </w:r>
+      <w:r>
+        <w:rPr>
+          <w:rFonts w:ascii="Arial" w:eastAsia="Times New Roman" w:hAnsi="Arial" w:cs="Arial"/>
+          <w:sz w:val="20"/>
+          <w:szCs w:val="20"/>
+        </w:rPr>
+        <w:t xml:space="preserve"> Postman, Microsoft, P</w:t>
+      </w:r>
+      <w:r>
+        <w:rPr>
+          <w:rFonts w:ascii="Arial" w:eastAsia="Times New Roman" w:hAnsi="Arial" w:cs="Arial"/>
+          <w:sz w:val="20"/>
+          <w:szCs w:val="20"/>
+        </w:rPr>
+        <w:t xml:space="preserve">ython, </w:t>
+      </w:r>
+    </w:p>
+    <w:p>
+      <w:pPr>
+        <w:rPr>
+          <w:rFonts w:ascii="Arial" w:eastAsia="Times New Roman" w:hAnsi="Arial" w:cs="Arial"/>
+          <w:sz w:val="20"/>
+          <w:szCs w:val="20"/>
+        </w:rPr>
+      </w:pPr>
     </w:p>
     <w:p>
       <w:pPr>
         <w:spacing w:after="80"/>
         <w:jc w:val="center"/>
         <w:rPr>
+          <w:rFonts w:ascii="Arial" w:eastAsia="Times New Roman" w:hAnsi="Arial" w:cs="Arial"/>
+          <w:b/>
+          <w:bCs/>
+          <w:smallCaps/>
+          <w:color w:val="000000"/>
+        </w:rPr>
+      </w:pPr>
+      <w:r>
+        <w:rPr>
+          <w:rFonts w:ascii="Arial" w:eastAsia="Times New Roman" w:hAnsi="Arial" w:cs="Arial"/>
+          <w:b/>
+          <w:bCs/>
+          <w:smallCaps/>
+          <w:color w:val="000000"/>
+        </w:rPr>
+        <w:t>Accomplishments</w:t>
+      </w:r>
+    </w:p>
+    <w:p>
+      <w:pPr>
+        <w:pStyle w:val="ListParagraph"/>
+        <w:numPr>
+          <w:ilvl w:val="0"/>
+          <w:numId w:val="5"/>
+        </w:numPr>
+        <w:spacing w:after="80"/>
+        <w:rPr>
+          <w:rFonts w:ascii="Arial" w:eastAsia="Times New Roman" w:hAnsi="Arial" w:cs="Arial"/>
+          <w:sz w:val="20"/>
+          <w:szCs w:val="20"/>
+        </w:rPr>
+      </w:pPr>
+      <w:r>
+        <w:rPr>
+          <w:rFonts w:ascii="Arial" w:eastAsia="Times New Roman" w:hAnsi="Arial" w:cs="Arial"/>
+          <w:sz w:val="20"/>
+          <w:szCs w:val="20"/>
+        </w:rPr>
+        <w:t>Make or Miss (MOM) was chosen as a finalist for Trilogy Educations 1</w:t>
+      </w:r>
+      <w:r>
+        <w:rPr>
+          <w:rFonts w:ascii="Arial" w:eastAsia="Times New Roman" w:hAnsi="Arial" w:cs="Arial"/>
+          <w:sz w:val="20"/>
+          <w:szCs w:val="20"/>
+          <w:vertAlign w:val="superscript"/>
+        </w:rPr>
+        <w:t>st</w:t>
+      </w:r>
+      <w:r>
+        <w:rPr>
+          <w:rFonts w:ascii="Arial" w:eastAsia="Times New Roman" w:hAnsi="Arial" w:cs="Arial"/>
+          <w:sz w:val="20"/>
+          <w:szCs w:val="20"/>
+        </w:rPr>
+        <w:t xml:space="preserve"> Annual Career Services Next Level Contest.</w:t>
+      </w:r>
+    </w:p>
+    <w:p>
+      <w:pPr>
+        <w:rPr>
+          <w:rFonts w:ascii="Arial" w:eastAsia="Times New Roman" w:hAnsi="Arial" w:cs="Arial"/>
+          <w:sz w:val="20"/>
+          <w:szCs w:val="20"/>
+        </w:rPr>
+      </w:pPr>
+    </w:p>
+    <w:p>
+      <w:pPr>
+        <w:spacing w:after="80"/>
+        <w:ind w:left="3600"/>
+        <w:rPr>
           <w:rFonts w:ascii="Times New Roman" w:eastAsia="Times New Roman" w:hAnsi="Times New Roman" w:cs="Times New Roman"/>
         </w:rPr>
       </w:pPr>
-    </w:p>
-    <w:p>
-      <w:pPr>
-        <w:spacing w:after="80"/>
-        <w:jc w:val="center"/>
-        <w:rPr>
-          <w:rFonts w:ascii="Times New Roman" w:eastAsia="Times New Roman" w:hAnsi="Times New Roman" w:cs="Times New Roman"/>
-        </w:rPr>
-      </w:pPr>
+      <w:r>
+        <w:rPr>
+          <w:rFonts w:ascii="Arial" w:eastAsia="Times New Roman" w:hAnsi="Arial" w:cs="Arial"/>
+          <w:b/>
+          <w:bCs/>
+          <w:smallCaps/>
+          <w:color w:val="000000"/>
+        </w:rPr>
+        <w:t xml:space="preserve">         </w:t>
+      </w:r>
       <w:r>
         <w:rPr>
           <w:rFonts w:ascii="Arial" w:eastAsia="Times New Roman" w:hAnsi="Arial" w:cs="Arial"/>
@@ -960,18 +1098,7 @@
           <w:sz w:val="22"/>
           <w:szCs w:val="22"/>
         </w:rPr>
-        <w:t>Bolt Online</w:t>
-      </w:r>
-      <w:r>
-        <w:rPr>
-          <w:rFonts w:ascii="Arial" w:eastAsia="Times New Roman" w:hAnsi="Arial" w:cs="Arial"/>
-          <w:b/>
-          <w:bCs/>
-          <w:color w:val="000000"/>
-          <w:sz w:val="22"/>
-          <w:szCs w:val="22"/>
-        </w:rPr>
-        <w:t xml:space="preserve"> </w:t>
+        <w:t xml:space="preserve">Bolt Online </w:t>
       </w:r>
       <w:r>
         <w:rPr>
@@ -1086,19 +1213,8 @@
           <w:sz w:val="20"/>
           <w:szCs w:val="20"/>
         </w:rPr>
-        <w:t xml:space="preserve">Created </w:t>
-      </w:r>
-      <w:r>
-        <w:rPr>
-          <w:rFonts w:ascii="Arial" w:eastAsia="Times New Roman" w:hAnsi="Arial" w:cs="Arial"/>
-          <w:color w:val="000000" w:themeColor="text1"/>
-          <w:sz w:val="20"/>
-          <w:szCs w:val="20"/>
-        </w:rPr>
-        <w:t>to reinforce skills learned in CSS grid, JavaScript, and bootstrap.</w:t>
-      </w:r>
-      <w:bookmarkStart w:id="0" w:name="_GoBack"/>
-      <w:bookmarkEnd w:id="0"/>
+        <w:t>Created to reinforce skills learned in CSS grid, JavaScript, and bootstrap.</w:t>
+      </w:r>
     </w:p>
     <w:p>
       <w:pPr>
@@ -1207,6 +1323,7 @@
           <w:smallCaps/>
           <w:color w:val="000000"/>
         </w:rPr>
+        <w:lastRenderedPageBreak/>
         <w:t>Experience</w:t>
       </w:r>
     </w:p>
@@ -1530,7 +1647,6 @@
           <w:sz w:val="20"/>
           <w:szCs w:val="20"/>
         </w:rPr>
-        <w:lastRenderedPageBreak/>
         <w:t xml:space="preserve">Identify, develop, or evaluate marketing strategy, based on knowledge of establishment objectives, market characteristics, and cost and markup factors. </w:t>
       </w:r>
     </w:p>
@@ -1929,6 +2045,19 @@
         </w:rPr>
         <w:tab/>
       </w:r>
+      <w:r>
+        <w:rPr>
+          <w:rFonts w:ascii="Arial" w:eastAsia="Times New Roman" w:hAnsi="Arial" w:cs="Arial"/>
+          <w:b/>
+          <w:bCs/>
+          <w:color w:val="000000"/>
+          <w:sz w:val="22"/>
+          <w:szCs w:val="22"/>
+        </w:rPr>
+        <w:t xml:space="preserve">           </w:t>
+      </w:r>
+      <w:bookmarkStart w:id="0" w:name="_GoBack"/>
+      <w:bookmarkEnd w:id="0"/>
       <w:r>
         <w:rPr>
           <w:rFonts w:ascii="Arial" w:eastAsia="Times New Roman" w:hAnsi="Arial" w:cs="Arial"/>
@@ -2428,6 +2557,119 @@
 <file path=word/numbering.xml><?xml version="1.0" encoding="utf-8"?>
 <w:numbering xmlns:wpc="http://schemas.microsoft.com/office/word/2010/wordprocessingCanvas" xmlns:cx="http://schemas.microsoft.com/office/drawing/2014/chartex" xmlns:cx1="http://schemas.microsoft.com/office/drawing/2015/9/8/chartex" xmlns:cx2="http://schemas.microsoft.com/office/drawing/2015/10/21/chartex" xmlns:cx3="http://schemas.microsoft.com/office/drawing/2016/5/9/chartex" xmlns:cx4="http://schemas.microsoft.com/office/drawing/2016/5/10/chartex" xmlns:cx5="http://schemas.microsoft.com/office/drawing/2016/5/11/chartex" xmlns:cx6="http://schemas.microsoft.com/office/drawing/2016/5/12/chartex" xmlns:cx7="http://schemas.microsoft.com/office/drawing/2016/5/13/chartex" xmlns:cx8="http://schemas.microsoft.com/office/drawing/2016/5/14/chartex" xmlns:mc="http://schemas.openxmlformats.org/markup-compatibility/2006" xmlns:aink="http://schemas.microsoft.com/office/drawing/2016/ink" xmlns:am3d="http://schemas.microsoft.com/office/drawing/2017/model3d" xmlns:o="urn:schemas-microsoft-com:office:office" xmlns:r="http://schemas.openxmlformats.org/officeDocument/2006/relationships" xmlns:m="http://schemas.openxmlformats.org/officeDocument/2006/math" xmlns:v="urn:schemas-microsoft-com:vml" xmlns:wp14="http://schemas.microsoft.com/office/word/2010/wordprocessingDrawing" xmlns:wp="http://schemas.openxmlformats.org/drawingml/2006/wordprocessingDrawing" xmlns:w10="urn:schemas-microsoft-com:office:word" xmlns:w="http://schemas.openxmlformats.org/wordprocessingml/2006/main" xmlns:w14="http://schemas.microsoft.com/office/word/2010/wordml" xmlns:w15="http://schemas.microsoft.com/office/word/2012/wordml" xmlns:w16cid="http://schemas.microsoft.com/office/word/2016/wordml/cid" xmlns:w16se="http://schemas.microsoft.com/office/word/2015/wordml/symex" xmlns:wpg="http://schemas.microsoft.com/office/word/2010/wordprocessingGroup" xmlns:wpi="http://schemas.microsoft.com/office/word/2010/wordprocessingInk" xmlns:wne="http://schemas.microsoft.com/office/word/2006/wordml" xmlns:wps="http://schemas.microsoft.com/office/word/2010/wordprocessingShape" mc:Ignorable="w14 w15 w16se w16cid wp14">
   <w:abstractNum w:abstractNumId="0" w15:restartNumberingAfterBreak="0">
+    <w:nsid w:val="12DE043D"/>
+    <w:multiLevelType w:val="hybridMultilevel"/>
+    <w:tmpl w:val="B198BE20"/>
+    <w:lvl w:ilvl="0" w:tplc="04090001">
+      <w:start w:val="1"/>
+      <w:numFmt w:val="bullet"/>
+      <w:lvlText w:val=""/>
+      <w:lvlJc w:val="left"/>
+      <w:pPr>
+        <w:ind w:left="720" w:hanging="360"/>
+      </w:pPr>
+      <w:rPr>
+        <w:rFonts w:ascii="Symbol" w:hAnsi="Symbol" w:hint="default"/>
+      </w:rPr>
+    </w:lvl>
+    <w:lvl w:ilvl="1" w:tplc="04090003" w:tentative="1">
+      <w:start w:val="1"/>
+      <w:numFmt w:val="bullet"/>
+      <w:lvlText w:val="o"/>
+      <w:lvlJc w:val="left"/>
+      <w:pPr>
+        <w:ind w:left="1440" w:hanging="360"/>
+      </w:pPr>
+      <w:rPr>
+        <w:rFonts w:ascii="Courier New" w:hAnsi="Courier New" w:cs="Courier New" w:hint="default"/>
+      </w:rPr>
+    </w:lvl>
+    <w:lvl w:ilvl="2" w:tplc="04090005" w:tentative="1">
+      <w:start w:val="1"/>
+      <w:numFmt w:val="bullet"/>
+      <w:lvlText w:val=""/>
+      <w:lvlJc w:val="left"/>
+      <w:pPr>
+        <w:ind w:left="2160" w:hanging="360"/>
+      </w:pPr>
+      <w:rPr>
+        <w:rFonts w:ascii="Wingdings" w:hAnsi="Wingdings" w:hint="default"/>
+      </w:rPr>
+    </w:lvl>
+    <w:lvl w:ilvl="3" w:tplc="04090001" w:tentative="1">
+      <w:start w:val="1"/>
+      <w:numFmt w:val="bullet"/>
+      <w:lvlText w:val=""/>
+      <w:lvlJc w:val="left"/>
+      <w:pPr>
+        <w:ind w:left="2880" w:hanging="360"/>
+      </w:pPr>
+      <w:rPr>
+        <w:rFonts w:ascii="Symbol" w:hAnsi="Symbol" w:hint="default"/>
+      </w:rPr>
+    </w:lvl>
+    <w:lvl w:ilvl="4" w:tplc="04090003" w:tentative="1">
+      <w:start w:val="1"/>
+      <w:numFmt w:val="bullet"/>
+      <w:lvlText w:val="o"/>
+      <w:lvlJc w:val="left"/>
+      <w:pPr>
+        <w:ind w:left="3600" w:hanging="360"/>
+      </w:pPr>
+      <w:rPr>
+        <w:rFonts w:ascii="Courier New" w:hAnsi="Courier New" w:cs="Courier New" w:hint="default"/>
+      </w:rPr>
+    </w:lvl>
+    <w:lvl w:ilvl="5" w:tplc="04090005" w:tentative="1">
+      <w:start w:val="1"/>
+      <w:numFmt w:val="bullet"/>
+      <w:lvlText w:val=""/>
+      <w:lvlJc w:val="left"/>
+      <w:pPr>
+        <w:ind w:left="4320" w:hanging="360"/>
+      </w:pPr>
+      <w:rPr>
+        <w:rFonts w:ascii="Wingdings" w:hAnsi="Wingdings" w:hint="default"/>
+      </w:rPr>
+    </w:lvl>
+    <w:lvl w:ilvl="6" w:tplc="04090001" w:tentative="1">
+      <w:start w:val="1"/>
+      <w:numFmt w:val="bullet"/>
+      <w:lvlText w:val=""/>
+      <w:lvlJc w:val="left"/>
+      <w:pPr>
+        <w:ind w:left="5040" w:hanging="360"/>
+      </w:pPr>
+      <w:rPr>
+        <w:rFonts w:ascii="Symbol" w:hAnsi="Symbol" w:hint="default"/>
+      </w:rPr>
+    </w:lvl>
+    <w:lvl w:ilvl="7" w:tplc="04090003" w:tentative="1">
+      <w:start w:val="1"/>
+      <w:numFmt w:val="bullet"/>
+      <w:lvlText w:val="o"/>
+      <w:lvlJc w:val="left"/>
+      <w:pPr>
+        <w:ind w:left="5760" w:hanging="360"/>
+      </w:pPr>
+      <w:rPr>
+        <w:rFonts w:ascii="Courier New" w:hAnsi="Courier New" w:cs="Courier New" w:hint="default"/>
+      </w:rPr>
+    </w:lvl>
+    <w:lvl w:ilvl="8" w:tplc="04090005" w:tentative="1">
+      <w:start w:val="1"/>
+      <w:numFmt w:val="bullet"/>
+      <w:lvlText w:val=""/>
+      <w:lvlJc w:val="left"/>
+      <w:pPr>
+        <w:ind w:left="6480" w:hanging="360"/>
+      </w:pPr>
+      <w:rPr>
+        <w:rFonts w:ascii="Wingdings" w:hAnsi="Wingdings" w:hint="default"/>
+      </w:rPr>
+    </w:lvl>
+  </w:abstractNum>
+  <w:abstractNum w:abstractNumId="1" w15:restartNumberingAfterBreak="0">
     <w:nsid w:val="321D514A"/>
     <w:multiLevelType w:val="multilevel"/>
     <w:tmpl w:val="8976EE1C"/>
@@ -2576,7 +2818,7 @@
       </w:rPr>
     </w:lvl>
   </w:abstractNum>
-  <w:abstractNum w:abstractNumId="1" w15:restartNumberingAfterBreak="0">
+  <w:abstractNum w:abstractNumId="2" w15:restartNumberingAfterBreak="0">
     <w:nsid w:val="41650792"/>
     <w:multiLevelType w:val="multilevel"/>
     <w:tmpl w:val="2B48CA48"/>
@@ -2725,7 +2967,120 @@
       </w:rPr>
     </w:lvl>
   </w:abstractNum>
-  <w:abstractNum w:abstractNumId="2" w15:restartNumberingAfterBreak="0">
+  <w:abstractNum w:abstractNumId="3" w15:restartNumberingAfterBreak="0">
+    <w:nsid w:val="6ADF3CA2"/>
+    <w:multiLevelType w:val="hybridMultilevel"/>
+    <w:tmpl w:val="9C12FC06"/>
+    <w:lvl w:ilvl="0" w:tplc="04090001">
+      <w:start w:val="1"/>
+      <w:numFmt w:val="bullet"/>
+      <w:lvlText w:val=""/>
+      <w:lvlJc w:val="left"/>
+      <w:pPr>
+        <w:ind w:left="720" w:hanging="360"/>
+      </w:pPr>
+      <w:rPr>
+        <w:rFonts w:ascii="Symbol" w:hAnsi="Symbol" w:hint="default"/>
+      </w:rPr>
+    </w:lvl>
+    <w:lvl w:ilvl="1" w:tplc="04090003" w:tentative="1">
+      <w:start w:val="1"/>
+      <w:numFmt w:val="bullet"/>
+      <w:lvlText w:val="o"/>
+      <w:lvlJc w:val="left"/>
+      <w:pPr>
+        <w:ind w:left="1440" w:hanging="360"/>
+      </w:pPr>
+      <w:rPr>
+        <w:rFonts w:ascii="Courier New" w:hAnsi="Courier New" w:cs="Courier New" w:hint="default"/>
+      </w:rPr>
+    </w:lvl>
+    <w:lvl w:ilvl="2" w:tplc="04090005" w:tentative="1">
+      <w:start w:val="1"/>
+      <w:numFmt w:val="bullet"/>
+      <w:lvlText w:val=""/>
+      <w:lvlJc w:val="left"/>
+      <w:pPr>
+        <w:ind w:left="2160" w:hanging="360"/>
+      </w:pPr>
+      <w:rPr>
+        <w:rFonts w:ascii="Wingdings" w:hAnsi="Wingdings" w:hint="default"/>
+      </w:rPr>
+    </w:lvl>
+    <w:lvl w:ilvl="3" w:tplc="04090001" w:tentative="1">
+      <w:start w:val="1"/>
+      <w:numFmt w:val="bullet"/>
+      <w:lvlText w:val=""/>
+      <w:lvlJc w:val="left"/>
+      <w:pPr>
+        <w:ind w:left="2880" w:hanging="360"/>
+      </w:pPr>
+      <w:rPr>
+        <w:rFonts w:ascii="Symbol" w:hAnsi="Symbol" w:hint="default"/>
+      </w:rPr>
+    </w:lvl>
+    <w:lvl w:ilvl="4" w:tplc="04090003" w:tentative="1">
+      <w:start w:val="1"/>
+      <w:numFmt w:val="bullet"/>
+      <w:lvlText w:val="o"/>
+      <w:lvlJc w:val="left"/>
+      <w:pPr>
+        <w:ind w:left="3600" w:hanging="360"/>
+      </w:pPr>
+      <w:rPr>
+        <w:rFonts w:ascii="Courier New" w:hAnsi="Courier New" w:cs="Courier New" w:hint="default"/>
+      </w:rPr>
+    </w:lvl>
+    <w:lvl w:ilvl="5" w:tplc="04090005" w:tentative="1">
+      <w:start w:val="1"/>
+      <w:numFmt w:val="bullet"/>
+      <w:lvlText w:val=""/>
+      <w:lvlJc w:val="left"/>
+      <w:pPr>
+        <w:ind w:left="4320" w:hanging="360"/>
+      </w:pPr>
+      <w:rPr>
+        <w:rFonts w:ascii="Wingdings" w:hAnsi="Wingdings" w:hint="default"/>
+      </w:rPr>
+    </w:lvl>
+    <w:lvl w:ilvl="6" w:tplc="04090001" w:tentative="1">
+      <w:start w:val="1"/>
+      <w:numFmt w:val="bullet"/>
+      <w:lvlText w:val=""/>
+      <w:lvlJc w:val="left"/>
+      <w:pPr>
+        <w:ind w:left="5040" w:hanging="360"/>
+      </w:pPr>
+      <w:rPr>
+        <w:rFonts w:ascii="Symbol" w:hAnsi="Symbol" w:hint="default"/>
+      </w:rPr>
+    </w:lvl>
+    <w:lvl w:ilvl="7" w:tplc="04090003" w:tentative="1">
+      <w:start w:val="1"/>
+      <w:numFmt w:val="bullet"/>
+      <w:lvlText w:val="o"/>
+      <w:lvlJc w:val="left"/>
+      <w:pPr>
+        <w:ind w:left="5760" w:hanging="360"/>
+      </w:pPr>
+      <w:rPr>
+        <w:rFonts w:ascii="Courier New" w:hAnsi="Courier New" w:cs="Courier New" w:hint="default"/>
+      </w:rPr>
+    </w:lvl>
+    <w:lvl w:ilvl="8" w:tplc="04090005" w:tentative="1">
+      <w:start w:val="1"/>
+      <w:numFmt w:val="bullet"/>
+      <w:lvlText w:val=""/>
+      <w:lvlJc w:val="left"/>
+      <w:pPr>
+        <w:ind w:left="6480" w:hanging="360"/>
+      </w:pPr>
+      <w:rPr>
+        <w:rFonts w:ascii="Wingdings" w:hAnsi="Wingdings" w:hint="default"/>
+      </w:rPr>
+    </w:lvl>
+  </w:abstractNum>
+  <w:abstractNum w:abstractNumId="4" w15:restartNumberingAfterBreak="0">
     <w:nsid w:val="6D0E0FB5"/>
     <w:multiLevelType w:val="multilevel"/>
     <w:tmpl w:val="6518AED6"/>
@@ -2875,13 +3230,19 @@
     </w:lvl>
   </w:abstractNum>
   <w:num w:numId="1">
+    <w:abstractNumId w:val="2"/>
+  </w:num>
+  <w:num w:numId="2">
+    <w:abstractNumId w:val="4"/>
+  </w:num>
+  <w:num w:numId="3">
     <w:abstractNumId w:val="1"/>
   </w:num>
-  <w:num w:numId="2">
-    <w:abstractNumId w:val="2"/>
+  <w:num w:numId="4">
+    <w:abstractNumId w:val="0"/>
   </w:num>
-  <w:num w:numId="3">
-    <w:abstractNumId w:val="0"/>
+  <w:num w:numId="5">
+    <w:abstractNumId w:val="3"/>
   </w:num>
 </w:numbering>
 </file>

</xml_diff>